<commit_message>
finished writeup I think
</commit_message>
<xml_diff>
--- a/WriteUp.docx
+++ b/WriteUp.docx
@@ -4430,15 +4430,16 @@
         <w:t>In the graph above, the black points represent coordinate points that the classifier predicted to be in class 0 and the red points are those predicted to be in class 1.</w:t>
       </w:r>
       <w:r>
-        <w:t xml:space="preserve"> </w:t>
-      </w:r>
-      <w:proofErr w:type="gramStart"/>
-      <w:r>
-        <w:t>Generally</w:t>
-      </w:r>
-      <w:proofErr w:type="gramEnd"/>
-      <w:r>
-        <w:t xml:space="preserve"> class 0 datapoints seem to appear closer to x = 50 and around the middle section of y values (~25 +/- 10).</w:t>
+        <w:t xml:space="preserve"> Generally</w:t>
+      </w:r>
+      <w:r>
+        <w:t>,</w:t>
+      </w:r>
+      <w:r>
+        <w:t xml:space="preserve"> class 0 datapoints seem to appear closer to x = 50 and around the middle section of y values (~25 +/- 10)</w:t>
+      </w:r>
+      <w:r>
+        <w:t>. The class 1 data points seem to trend towards the x &lt; 15 area and y &lt; 5 area with some other small areas in the “L” shape that it makes. I think that there the class 0 boundary at y = 6 should not be there and it should just be an entirely red block for x = 21 through x = 42 and y = 0 through y = 15.</w:t>
       </w:r>
       <w:bookmarkStart w:id="0" w:name="_GoBack"/>
       <w:bookmarkEnd w:id="0"/>
@@ -4457,6 +4458,7 @@
         <w:rPr>
           <w:noProof/>
         </w:rPr>
+        <w:lastRenderedPageBreak/>
         <w:drawing>
           <wp:inline distT="0" distB="0" distL="0" distR="0" wp14:anchorId="1089C8E3" wp14:editId="5039E42C">
             <wp:extent cx="5943600" cy="1200150"/>

</xml_diff>